<commit_message>
Actualizados docs D03 y D02 grupales (falta D04)
</commit_message>
<xml_diff>
--- a/reports/Group/D02/Analysis report - D02.docx
+++ b/reports/Group/D02/Analysis report - D02.docx
@@ -1854,75 +1854,106 @@
         <w:spacing w:after="240" w:before="240" w:line="259" w:lineRule="auto"/>
         <w:jc w:val="both"/>
         <w:rPr>
-          <w:b w:val="1"/>
-          <w:sz w:val="26"/>
-          <w:szCs w:val="26"/>
-        </w:rPr>
-      </w:pPr>
-      <w:r>
-        <w:rPr>
-          <w:rtl w:val="0"/>
-        </w:rPr>
-      </w:r>
-    </w:p>
-    <w:p>
-      <w:pPr>
-        <w:spacing w:after="240" w:before="240" w:line="259" w:lineRule="auto"/>
-        <w:jc w:val="both"/>
-        <w:rPr>
-          <w:b w:val="1"/>
-          <w:sz w:val="26"/>
-          <w:szCs w:val="26"/>
-        </w:rPr>
-      </w:pPr>
-      <w:r>
-        <w:rPr>
-          <w:rtl w:val="0"/>
-        </w:rPr>
-      </w:r>
-    </w:p>
-    <w:p>
-      <w:pPr>
-        <w:spacing w:after="240" w:before="240" w:line="259" w:lineRule="auto"/>
-        <w:jc w:val="both"/>
-        <w:rPr>
-          <w:b w:val="1"/>
-          <w:sz w:val="26"/>
-          <w:szCs w:val="26"/>
-        </w:rPr>
-      </w:pPr>
-      <w:r>
-        <w:rPr>
-          <w:rtl w:val="0"/>
-        </w:rPr>
-      </w:r>
-    </w:p>
-    <w:p>
-      <w:pPr>
-        <w:spacing w:after="240" w:before="240" w:line="259" w:lineRule="auto"/>
-        <w:jc w:val="both"/>
-        <w:rPr>
-          <w:b w:val="1"/>
-          <w:sz w:val="26"/>
-          <w:szCs w:val="26"/>
-        </w:rPr>
-      </w:pPr>
-      <w:r>
-        <w:rPr>
-          <w:rtl w:val="0"/>
-        </w:rPr>
-      </w:r>
-    </w:p>
-    <w:p>
-      <w:pPr>
-        <w:spacing w:after="240" w:before="240" w:line="259" w:lineRule="auto"/>
-        <w:jc w:val="both"/>
-        <w:rPr>
-          <w:b w:val="1"/>
-          <w:sz w:val="26"/>
-          <w:szCs w:val="26"/>
-        </w:rPr>
-      </w:pPr>
+          <w:sz w:val="26"/>
+          <w:szCs w:val="26"/>
+        </w:rPr>
+      </w:pPr>
+      <w:r>
+        <w:rPr>
+          <w:sz w:val="26"/>
+          <w:szCs w:val="26"/>
+          <w:u w:val="single"/>
+          <w:rtl w:val="0"/>
+        </w:rPr>
+        <w:t xml:space="preserve">Decisiones</w:t>
+      </w:r>
+      <w:r>
+        <w:rPr>
+          <w:sz w:val="26"/>
+          <w:szCs w:val="26"/>
+          <w:rtl w:val="0"/>
+        </w:rPr>
+        <w:t xml:space="preserve">: </w:t>
+      </w:r>
+      <w:r>
+        <w:rPr>
+          <w:i w:val="1"/>
+          <w:sz w:val="26"/>
+          <w:szCs w:val="26"/>
+          <w:rtl w:val="0"/>
+        </w:rPr>
+        <w:t xml:space="preserve">“Offer” </w:t>
+      </w:r>
+      <w:r>
+        <w:rPr>
+          <w:sz w:val="26"/>
+          <w:szCs w:val="26"/>
+          <w:rtl w:val="0"/>
+        </w:rPr>
+        <w:t xml:space="preserve">fue una clase inicialmente percibida como sencilla pero su precio, que luego sería implementado como un campo de tipo </w:t>
+      </w:r>
+      <w:r>
+        <w:rPr>
+          <w:i w:val="1"/>
+          <w:sz w:val="26"/>
+          <w:szCs w:val="26"/>
+          <w:rtl w:val="0"/>
+        </w:rPr>
+        <w:t xml:space="preserve">“Money” </w:t>
+      </w:r>
+      <w:r>
+        <w:rPr>
+          <w:sz w:val="26"/>
+          <w:szCs w:val="26"/>
+          <w:rtl w:val="0"/>
+        </w:rPr>
+        <w:t xml:space="preserve">y su restricción de fecha, nos llevarían a complicarla un poco creando para esto dos campos de tipo </w:t>
+      </w:r>
+      <w:r>
+        <w:rPr>
+          <w:i w:val="1"/>
+          <w:sz w:val="26"/>
+          <w:szCs w:val="26"/>
+          <w:rtl w:val="0"/>
+        </w:rPr>
+        <w:t xml:space="preserve">“Date”</w:t>
+      </w:r>
+      <w:r>
+        <w:rPr>
+          <w:sz w:val="26"/>
+          <w:szCs w:val="26"/>
+          <w:rtl w:val="0"/>
+        </w:rPr>
+        <w:t xml:space="preserve">, que luego habría que manejar en los servicios para gestionar el intervalo exigido</w:t>
+      </w:r>
+    </w:p>
+    <w:p>
+      <w:pPr>
+        <w:spacing w:after="240" w:before="240" w:line="259" w:lineRule="auto"/>
+        <w:jc w:val="both"/>
+        <w:rPr>
+          <w:b w:val="1"/>
+          <w:sz w:val="26"/>
+          <w:szCs w:val="26"/>
+        </w:rPr>
+      </w:pPr>
+      <w:r>
+        <w:rPr>
+          <w:sz w:val="26"/>
+          <w:szCs w:val="26"/>
+          <w:u w:val="single"/>
+          <w:rtl w:val="0"/>
+        </w:rPr>
+        <w:t xml:space="preserve">Conclusiones:</w:t>
+      </w:r>
+      <w:r>
+        <w:rPr>
+          <w:sz w:val="26"/>
+          <w:szCs w:val="26"/>
+          <w:rtl w:val="0"/>
+        </w:rPr>
+        <w:t xml:space="preserve"> Hemos dejado preparada la entidad en el código de la misma manera que en las entidades anteriores.</w:t>
+      </w:r>
       <w:r>
         <w:rPr>
           <w:rtl w:val="0"/>
@@ -2085,7 +2116,7 @@
           <w:szCs w:val="26"/>
           <w:rtl w:val="0"/>
         </w:rPr>
-        <w:t xml:space="preserve">:Debido a la poca complejidad inicial de la creación de la clase entidad “</w:t>
+        <w:t xml:space="preserve">: Debido a la poca complejidad inicial de la creación de la clase entidad “</w:t>
       </w:r>
       <w:r>
         <w:rPr>
@@ -2208,7 +2239,7 @@
           <w:szCs w:val="26"/>
           <w:rtl w:val="0"/>
         </w:rPr>
-        <w:t xml:space="preserve">:Debido a la poca complejidad inicial de la creación de la clase entidad “</w:t>
+        <w:t xml:space="preserve">: Debido a la poca complejidad inicial de la creación de la clase entidad “</w:t>
       </w:r>
       <w:r>
         <w:rPr>
@@ -2275,55 +2306,36 @@
         <w:spacing w:after="240" w:before="240" w:line="259" w:lineRule="auto"/>
         <w:jc w:val="both"/>
         <w:rPr>
-          <w:b w:val="1"/>
-          <w:sz w:val="26"/>
-          <w:szCs w:val="26"/>
-        </w:rPr>
-      </w:pPr>
-      <w:r>
-        <w:rPr>
-          <w:rtl w:val="0"/>
-        </w:rPr>
-      </w:r>
-    </w:p>
-    <w:p>
-      <w:pPr>
-        <w:spacing w:after="240" w:before="240" w:line="259" w:lineRule="auto"/>
-        <w:jc w:val="both"/>
-        <w:rPr>
-          <w:b w:val="1"/>
-          <w:sz w:val="26"/>
-          <w:szCs w:val="26"/>
-        </w:rPr>
-      </w:pPr>
-      <w:r>
-        <w:rPr>
-          <w:rtl w:val="0"/>
-        </w:rPr>
-      </w:r>
-    </w:p>
-    <w:p>
-      <w:pPr>
-        <w:spacing w:after="240" w:before="240" w:line="259" w:lineRule="auto"/>
-        <w:jc w:val="both"/>
-        <w:rPr>
-          <w:b w:val="1"/>
-          <w:sz w:val="26"/>
-          <w:szCs w:val="26"/>
-        </w:rPr>
-      </w:pPr>
-      <w:r>
-        <w:rPr>
-          <w:rtl w:val="0"/>
-        </w:rPr>
-      </w:r>
-    </w:p>
-    <w:p>
-      <w:pPr>
-        <w:spacing w:after="240" w:before="240" w:line="259" w:lineRule="auto"/>
-        <w:jc w:val="both"/>
-        <w:rPr>
-          <w:b w:val="1"/>
+          <w:sz w:val="26"/>
+          <w:szCs w:val="26"/>
+        </w:rPr>
+      </w:pPr>
+      <w:r>
+        <w:rPr>
+          <w:rtl w:val="0"/>
+        </w:rPr>
+      </w:r>
+    </w:p>
+    <w:p>
+      <w:pPr>
+        <w:spacing w:after="240" w:before="240" w:line="259" w:lineRule="auto"/>
+        <w:jc w:val="both"/>
+        <w:rPr>
+          <w:sz w:val="26"/>
+          <w:szCs w:val="26"/>
+        </w:rPr>
+      </w:pPr>
+      <w:r>
+        <w:rPr>
+          <w:rtl w:val="0"/>
+        </w:rPr>
+      </w:r>
+    </w:p>
+    <w:p>
+      <w:pPr>
+        <w:spacing w:after="240" w:before="240" w:line="259" w:lineRule="auto"/>
+        <w:jc w:val="both"/>
+        <w:rPr>
           <w:sz w:val="26"/>
           <w:szCs w:val="26"/>
         </w:rPr>
@@ -2361,6 +2373,7 @@
         <w:rPr>
           <w:sz w:val="26"/>
           <w:szCs w:val="26"/>
+          <w:vertAlign w:val="subscript"/>
         </w:rPr>
       </w:pPr>
       <w:r>
@@ -2378,7 +2391,46 @@
           <w:szCs w:val="26"/>
           <w:rtl w:val="0"/>
         </w:rPr>
-        <w:t xml:space="preserve">:</w:t>
+        <w:t xml:space="preserve">: Se creó una entidad que gestionase los números de dichos ratios, dado que son muchos, con múltiples campos de tipo</w:t>
+      </w:r>
+      <w:r>
+        <w:rPr>
+          <w:i w:val="1"/>
+          <w:sz w:val="26"/>
+          <w:szCs w:val="26"/>
+          <w:rtl w:val="0"/>
+        </w:rPr>
+        <w:t xml:space="preserve"> “Integer”</w:t>
+      </w:r>
+      <w:r>
+        <w:rPr>
+          <w:sz w:val="26"/>
+          <w:szCs w:val="26"/>
+          <w:rtl w:val="0"/>
+        </w:rPr>
+        <w:t xml:space="preserve">, y </w:t>
+      </w:r>
+      <w:r>
+        <w:rPr>
+          <w:i w:val="1"/>
+          <w:sz w:val="26"/>
+          <w:szCs w:val="26"/>
+          <w:rtl w:val="0"/>
+        </w:rPr>
+        <w:t xml:space="preserve">“Double”</w:t>
+      </w:r>
+      <w:r>
+        <w:rPr>
+          <w:sz w:val="26"/>
+          <w:szCs w:val="26"/>
+          <w:rtl w:val="0"/>
+        </w:rPr>
+        <w:t xml:space="preserve">.</w:t>
+      </w:r>
+      <w:r>
+        <w:rPr>
+          <w:rtl w:val="0"/>
+        </w:rPr>
       </w:r>
     </w:p>
     <w:p>
@@ -2403,6 +2455,14 @@
       </w:r>
       <w:r>
         <w:rPr>
+          <w:sz w:val="26"/>
+          <w:szCs w:val="26"/>
+          <w:rtl w:val="0"/>
+        </w:rPr>
+        <w:t xml:space="preserve"> Hemos dejado preparada la entidad en el código de la misma manera que en las entidades anteriores.</w:t>
+      </w:r>
+      <w:r>
+        <w:rPr>
           <w:rtl w:val="0"/>
         </w:rPr>
       </w:r>
@@ -2607,162 +2667,39 @@
     </w:p>
     <w:p>
       <w:pPr>
-        <w:rPr>
-          <w:b w:val="1"/>
-          <w:sz w:val="26"/>
-          <w:szCs w:val="26"/>
-        </w:rPr>
-      </w:pPr>
-      <w:r>
-        <w:rPr>
-          <w:rtl w:val="0"/>
-        </w:rPr>
-      </w:r>
-    </w:p>
-    <w:p>
-      <w:pPr>
-        <w:rPr>
-          <w:b w:val="1"/>
-          <w:sz w:val="26"/>
-          <w:szCs w:val="26"/>
-        </w:rPr>
-      </w:pPr>
-      <w:r>
-        <w:rPr>
-          <w:rtl w:val="0"/>
-        </w:rPr>
-      </w:r>
-    </w:p>
-    <w:p>
-      <w:pPr>
-        <w:rPr>
-          <w:b w:val="1"/>
-          <w:sz w:val="26"/>
-          <w:szCs w:val="26"/>
-        </w:rPr>
-      </w:pPr>
-      <w:r>
-        <w:rPr>
-          <w:rtl w:val="0"/>
-        </w:rPr>
-      </w:r>
-    </w:p>
-    <w:p>
-      <w:pPr>
-        <w:rPr>
-          <w:b w:val="1"/>
-          <w:sz w:val="26"/>
-          <w:szCs w:val="26"/>
-        </w:rPr>
-      </w:pPr>
-      <w:r>
-        <w:rPr>
-          <w:rtl w:val="0"/>
-        </w:rPr>
-      </w:r>
-    </w:p>
-    <w:p>
-      <w:pPr>
-        <w:rPr>
-          <w:b w:val="1"/>
-          <w:sz w:val="26"/>
-          <w:szCs w:val="26"/>
-        </w:rPr>
-      </w:pPr>
-      <w:r>
-        <w:rPr>
-          <w:rtl w:val="0"/>
-        </w:rPr>
-      </w:r>
-    </w:p>
-    <w:p>
-      <w:pPr>
-        <w:rPr>
-          <w:b w:val="1"/>
-          <w:sz w:val="26"/>
-          <w:szCs w:val="26"/>
-        </w:rPr>
-      </w:pPr>
-      <w:r>
-        <w:rPr>
-          <w:rtl w:val="0"/>
-        </w:rPr>
-      </w:r>
-    </w:p>
-    <w:p>
-      <w:pPr>
-        <w:rPr>
-          <w:b w:val="1"/>
-          <w:sz w:val="26"/>
-          <w:szCs w:val="26"/>
-        </w:rPr>
-      </w:pPr>
-      <w:r>
-        <w:rPr>
-          <w:rtl w:val="0"/>
-        </w:rPr>
-      </w:r>
-    </w:p>
-    <w:p>
-      <w:pPr>
-        <w:rPr>
-          <w:b w:val="1"/>
-          <w:sz w:val="26"/>
-          <w:szCs w:val="26"/>
-        </w:rPr>
-      </w:pPr>
-      <w:r>
-        <w:rPr>
-          <w:rtl w:val="0"/>
-        </w:rPr>
-      </w:r>
-    </w:p>
-    <w:p>
-      <w:pPr>
-        <w:rPr>
-          <w:b w:val="1"/>
-          <w:sz w:val="26"/>
-          <w:szCs w:val="26"/>
-        </w:rPr>
-      </w:pPr>
-      <w:r>
-        <w:rPr>
-          <w:rtl w:val="0"/>
-        </w:rPr>
-      </w:r>
-    </w:p>
-    <w:p>
-      <w:pPr>
-        <w:rPr>
-          <w:b w:val="1"/>
-          <w:sz w:val="26"/>
-          <w:szCs w:val="26"/>
-        </w:rPr>
-      </w:pPr>
-      <w:r>
-        <w:rPr>
-          <w:rtl w:val="0"/>
-        </w:rPr>
-      </w:r>
-    </w:p>
-    <w:p>
-      <w:pPr>
-        <w:rPr>
-          <w:b w:val="1"/>
-          <w:sz w:val="26"/>
-          <w:szCs w:val="26"/>
-        </w:rPr>
-      </w:pPr>
-      <w:r>
-        <w:rPr>
-          <w:rtl w:val="0"/>
-        </w:rPr>
-      </w:r>
-    </w:p>
-    <w:p>
-      <w:pPr>
-        <w:rPr>
-          <w:b w:val="1"/>
+        <w:spacing w:after="240" w:before="240" w:line="259" w:lineRule="auto"/>
+        <w:jc w:val="both"/>
+        <w:rPr>
+          <w:sz w:val="26"/>
+          <w:szCs w:val="26"/>
+        </w:rPr>
+      </w:pPr>
+      <w:r>
+        <w:rPr>
+          <w:rtl w:val="0"/>
+        </w:rPr>
+      </w:r>
+    </w:p>
+    <w:p>
+      <w:pPr>
+        <w:spacing w:after="240" w:before="240" w:line="259" w:lineRule="auto"/>
+        <w:jc w:val="both"/>
+        <w:rPr>
+          <w:sz w:val="26"/>
+          <w:szCs w:val="26"/>
+        </w:rPr>
+      </w:pPr>
+      <w:r>
+        <w:rPr>
+          <w:rtl w:val="0"/>
+        </w:rPr>
+      </w:r>
+    </w:p>
+    <w:p>
+      <w:pPr>
+        <w:spacing w:after="240" w:before="240" w:line="259" w:lineRule="auto"/>
+        <w:jc w:val="both"/>
+        <w:rPr>
           <w:sz w:val="26"/>
           <w:szCs w:val="26"/>
         </w:rPr>
@@ -3006,6 +2943,62 @@
           <w:rtl w:val="0"/>
         </w:rPr>
         <w:t xml:space="preserve"> Creamos diferentes variaciones con caracteres que pueden ser problemáticos en el html, cada vez que alguien subía cambios estaba obligado a probar que el “populate#sample” funcionase correctamente antes de hacer merge a Main.</w:t>
+      </w:r>
+    </w:p>
+    <w:p>
+      <w:pPr>
+        <w:spacing w:after="240" w:before="240" w:line="259" w:lineRule="auto"/>
+        <w:rPr>
+          <w:sz w:val="26"/>
+          <w:szCs w:val="26"/>
+        </w:rPr>
+      </w:pPr>
+      <w:r>
+        <w:rPr>
+          <w:rtl w:val="0"/>
+        </w:rPr>
+      </w:r>
+    </w:p>
+    <w:p>
+      <w:pPr>
+        <w:spacing w:after="240" w:before="240" w:line="259" w:lineRule="auto"/>
+        <w:rPr>
+          <w:sz w:val="26"/>
+          <w:szCs w:val="26"/>
+        </w:rPr>
+      </w:pPr>
+      <w:r>
+        <w:rPr>
+          <w:rtl w:val="0"/>
+        </w:rPr>
+      </w:r>
+    </w:p>
+    <w:p>
+      <w:pPr>
+        <w:spacing w:after="240" w:before="240" w:line="259" w:lineRule="auto"/>
+        <w:rPr>
+          <w:sz w:val="26"/>
+          <w:szCs w:val="26"/>
+        </w:rPr>
+      </w:pPr>
+      <w:r>
+        <w:rPr>
+          <w:rtl w:val="0"/>
+        </w:rPr>
+      </w:r>
+    </w:p>
+    <w:p>
+      <w:pPr>
+        <w:spacing w:after="240" w:before="240" w:line="259" w:lineRule="auto"/>
+        <w:rPr>
+          <w:sz w:val="26"/>
+          <w:szCs w:val="26"/>
+        </w:rPr>
+      </w:pPr>
+      <w:r>
+        <w:rPr>
+          <w:rtl w:val="0"/>
+        </w:rPr>
       </w:r>
     </w:p>
     <w:p>

</xml_diff>

<commit_message>
Analysis Report D02 actualizado OK!
</commit_message>
<xml_diff>
--- a/reports/Group/D02/Analysis report - D02.docx
+++ b/reports/Group/D02/Analysis report - D02.docx
@@ -121,7 +121,7 @@
             <wp:extent cx="1112520" cy="1112520"/>
             <wp:effectExtent b="0" l="0" r="0" t="0"/>
             <wp:wrapTopAndBottom distB="0" distT="0"/>
-            <wp:docPr descr="http://recursoshumanos.us.es/images/marca-dos-tintas_300.gif" id="1" name="image1.gif"/>
+            <wp:docPr descr="http://recursoshumanos.us.es/images/marca-dos-tintas_300.gif" id="2" name="image1.gif"/>
             <a:graphic>
               <a:graphicData uri="http://schemas.openxmlformats.org/drawingml/2006/picture">
                 <pic:pic>
@@ -1319,12 +1319,7 @@
         <w:keepLines w:val="0"/>
         <w:spacing w:after="80" w:line="259" w:lineRule="auto"/>
         <w:jc w:val="both"/>
-        <w:rPr>
-          <w:b w:val="1"/>
-          <w:sz w:val="26"/>
-          <w:szCs w:val="26"/>
-          <w:u w:val="single"/>
-        </w:rPr>
+        <w:rPr/>
       </w:pPr>
       <w:bookmarkStart w:colFirst="0" w:colLast="0" w:name="_heading=h.2et92p0" w:id="4"/>
       <w:bookmarkEnd w:id="4"/>
@@ -1347,93 +1342,36 @@
     <w:p>
       <w:pPr>
         <w:spacing w:after="240" w:before="240" w:line="259" w:lineRule="auto"/>
-        <w:ind w:left="0" w:firstLine="0"/>
         <w:jc w:val="both"/>
         <w:rPr>
-          <w:b w:val="1"/>
-          <w:sz w:val="26"/>
-          <w:szCs w:val="26"/>
-        </w:rPr>
-      </w:pPr>
-      <w:r>
-        <w:rPr>
-          <w:b w:val="1"/>
-          <w:sz w:val="26"/>
-          <w:szCs w:val="26"/>
-          <w:rtl w:val="0"/>
-        </w:rPr>
-        <w:t xml:space="preserve">R9.- The system configuration must include the following initial data: </w:t>
-      </w:r>
-    </w:p>
-    <w:p>
-      <w:pPr>
-        <w:spacing w:after="240" w:before="240" w:line="259" w:lineRule="auto"/>
-        <w:ind w:left="0" w:firstLine="0"/>
-        <w:jc w:val="both"/>
-        <w:rPr>
-          <w:b w:val="1"/>
-          <w:sz w:val="26"/>
-          <w:szCs w:val="26"/>
-        </w:rPr>
-      </w:pPr>
-      <w:r>
-        <w:rPr>
-          <w:sz w:val="26"/>
-          <w:szCs w:val="26"/>
-          <w:rtl w:val="0"/>
-        </w:rPr>
-        <w:tab/>
-      </w:r>
-      <w:r>
-        <w:rPr>
-          <w:b w:val="1"/>
-          <w:sz w:val="26"/>
-          <w:szCs w:val="26"/>
-          <w:rtl w:val="0"/>
-        </w:rPr>
-        <w:t xml:space="preserve">-A system currency, which must be initialised to “EUR”.</w:t>
-      </w:r>
-    </w:p>
-    <w:p>
-      <w:pPr>
-        <w:spacing w:after="240" w:before="240" w:line="259" w:lineRule="auto"/>
-        <w:ind w:left="0" w:firstLine="0"/>
-        <w:jc w:val="both"/>
-        <w:rPr>
-          <w:sz w:val="26"/>
-          <w:szCs w:val="26"/>
-        </w:rPr>
-      </w:pPr>
-      <w:r>
-        <w:rPr>
-          <w:b w:val="1"/>
-          <w:sz w:val="26"/>
-          <w:szCs w:val="26"/>
-          <w:rtl w:val="0"/>
-        </w:rPr>
-        <w:tab/>
-        <w:t xml:space="preserve">-A list of accepted currencies, which must be initialised to “EUR”, “USD”, and “GBP”.</w:t>
-      </w:r>
-      <w:r>
-        <w:rPr>
-          <w:rtl w:val="0"/>
-        </w:rPr>
-      </w:r>
-    </w:p>
-    <w:p>
-      <w:pPr>
-        <w:spacing w:after="240" w:before="240" w:line="259" w:lineRule="auto"/>
-        <w:ind w:left="0" w:firstLine="0"/>
-        <w:jc w:val="both"/>
-        <w:rPr>
-          <w:sz w:val="26"/>
-          <w:szCs w:val="26"/>
-        </w:rPr>
-      </w:pPr>
-      <w:r>
-        <w:rPr>
-          <w:rtl w:val="0"/>
-        </w:rPr>
+          <w:sz w:val="26"/>
+          <w:szCs w:val="26"/>
+        </w:rPr>
+      </w:pPr>
+      <w:r>
+        <w:rPr>
+          <w:rtl w:val="0"/>
+        </w:rPr>
+      </w:r>
+    </w:p>
+    <w:p>
+      <w:pPr>
+        <w:rPr/>
+      </w:pPr>
+      <w:r>
+        <w:rPr>
+          <w:b w:val="1"/>
+          <w:sz w:val="26"/>
+          <w:szCs w:val="26"/>
+          <w:rtl w:val="0"/>
+        </w:rPr>
+        <w:t xml:space="preserve">19) Produce a UML domain model</w:t>
+      </w:r>
+      <w:r>
+        <w:rPr>
+          <w:rtl w:val="0"/>
+        </w:rPr>
+        <w:t xml:space="preserve">.</w:t>
       </w:r>
     </w:p>
     <w:p>
@@ -1447,17 +1385,88 @@
       </w:pPr>
       <w:r>
         <w:rPr>
-          <w:b w:val="1"/>
-          <w:sz w:val="26"/>
-          <w:szCs w:val="26"/>
-          <w:rtl w:val="0"/>
-        </w:rPr>
-        <w:t xml:space="preserve">R10[Mandatory].- A peep is a message posted by anyone.  The system must store the following data about them: an instantiation moment (in the past), a title (not blank, shorter than 76 characters), a nick (not blank, shorter than 76 characters), a message (not blank, shorter than 101 characters), an op-tional email address, and an optional link.</w:t>
-      </w:r>
-      <w:r>
-        <w:rPr>
-          <w:rtl w:val="0"/>
-        </w:rPr>
+          <w:sz w:val="26"/>
+          <w:szCs w:val="26"/>
+          <w:u w:val="single"/>
+          <w:rtl w:val="0"/>
+        </w:rPr>
+        <w:t xml:space="preserve">Decisiones</w:t>
+      </w:r>
+      <w:r>
+        <w:rPr>
+          <w:sz w:val="26"/>
+          <w:szCs w:val="26"/>
+          <w:rtl w:val="0"/>
+        </w:rPr>
+        <w:t xml:space="preserve">: Se han eliminado todas las apariencias a nombres y entidades referentes a los ejemplos (employer, consumer, job…) y se han creado las tablas tal y como se especificaba en clase. Hemos corregido algunas direcciones de las relaciones entre entidades y se ha hecho un planteamiento un poco más profundo en base a futuros entregables para no tener que hacer grandes cambios en el UML de un entregable a otro. Esto ha implicado el desarrollo de una clase intermedia </w:t>
+      </w:r>
+      <w:r>
+        <w:rPr>
+          <w:i w:val="1"/>
+          <w:sz w:val="26"/>
+          <w:szCs w:val="26"/>
+          <w:rtl w:val="0"/>
+        </w:rPr>
+        <w:t xml:space="preserve">CourseOfLecture</w:t>
+      </w:r>
+      <w:r>
+        <w:rPr>
+          <w:sz w:val="26"/>
+          <w:szCs w:val="26"/>
+          <w:rtl w:val="0"/>
+        </w:rPr>
+        <w:t xml:space="preserve"> que relaciona un </w:t>
+      </w:r>
+      <w:r>
+        <w:rPr>
+          <w:i w:val="1"/>
+          <w:sz w:val="26"/>
+          <w:szCs w:val="26"/>
+          <w:rtl w:val="0"/>
+        </w:rPr>
+        <w:t xml:space="preserve">course </w:t>
+      </w:r>
+      <w:r>
+        <w:rPr>
+          <w:sz w:val="26"/>
+          <w:szCs w:val="26"/>
+          <w:rtl w:val="0"/>
+        </w:rPr>
+        <w:t xml:space="preserve">con sus posibles </w:t>
+      </w:r>
+      <w:r>
+        <w:rPr>
+          <w:i w:val="1"/>
+          <w:sz w:val="26"/>
+          <w:szCs w:val="26"/>
+          <w:rtl w:val="0"/>
+        </w:rPr>
+        <w:t xml:space="preserve">lectures</w:t>
+      </w:r>
+      <w:r>
+        <w:rPr>
+          <w:sz w:val="26"/>
+          <w:szCs w:val="26"/>
+          <w:rtl w:val="0"/>
+        </w:rPr>
+        <w:t xml:space="preserve">, tal y como se nos indicó en la sesión de </w:t>
+      </w:r>
+      <w:r>
+        <w:rPr>
+          <w:i w:val="1"/>
+          <w:sz w:val="26"/>
+          <w:szCs w:val="26"/>
+          <w:rtl w:val="0"/>
+        </w:rPr>
+        <w:t xml:space="preserve">Follow Up</w:t>
+      </w:r>
+      <w:r>
+        <w:rPr>
+          <w:sz w:val="26"/>
+          <w:szCs w:val="26"/>
+          <w:rtl w:val="0"/>
+        </w:rPr>
+        <w:t xml:space="preserve"> correspondiente.</w:t>
       </w:r>
     </w:p>
     <w:p>
@@ -1471,8 +1480,71 @@
       </w:pPr>
       <w:r>
         <w:rPr>
-          <w:rtl w:val="0"/>
-        </w:rPr>
+          <w:sz w:val="26"/>
+          <w:szCs w:val="26"/>
+          <w:u w:val="single"/>
+          <w:rtl w:val="0"/>
+        </w:rPr>
+        <w:t xml:space="preserve">Conclusiones:</w:t>
+      </w:r>
+      <w:r>
+        <w:rPr>
+          <w:sz w:val="26"/>
+          <w:szCs w:val="26"/>
+          <w:rtl w:val="0"/>
+        </w:rPr>
+        <w:t xml:space="preserve"> Es imprescindible tener claro cómo relacionar las entidades, sobre todo las del Student#1 ya que el resto de funcionalidades dependen en mayor o menor medida de este. En un principio no lo teníamos del todo claro pero se decidió emplear la clase intermedia </w:t>
+      </w:r>
+      <w:r>
+        <w:rPr>
+          <w:i w:val="1"/>
+          <w:sz w:val="26"/>
+          <w:szCs w:val="26"/>
+          <w:rtl w:val="0"/>
+        </w:rPr>
+        <w:t xml:space="preserve">CourseOfLecture</w:t>
+      </w:r>
+      <w:r>
+        <w:rPr>
+          <w:sz w:val="26"/>
+          <w:szCs w:val="26"/>
+          <w:rtl w:val="0"/>
+        </w:rPr>
+        <w:t xml:space="preserve"> para poder relacionar </w:t>
+      </w:r>
+      <w:r>
+        <w:rPr>
+          <w:i w:val="1"/>
+          <w:sz w:val="26"/>
+          <w:szCs w:val="26"/>
+          <w:rtl w:val="0"/>
+        </w:rPr>
+        <w:t xml:space="preserve">course </w:t>
+      </w:r>
+      <w:r>
+        <w:rPr>
+          <w:sz w:val="26"/>
+          <w:szCs w:val="26"/>
+          <w:rtl w:val="0"/>
+        </w:rPr>
+        <w:t xml:space="preserve">y </w:t>
+      </w:r>
+      <w:r>
+        <w:rPr>
+          <w:i w:val="1"/>
+          <w:sz w:val="26"/>
+          <w:szCs w:val="26"/>
+          <w:rtl w:val="0"/>
+        </w:rPr>
+        <w:t xml:space="preserve">lecture</w:t>
+      </w:r>
+      <w:r>
+        <w:rPr>
+          <w:sz w:val="26"/>
+          <w:szCs w:val="26"/>
+          <w:rtl w:val="0"/>
+        </w:rPr>
+        <w:t xml:space="preserve"> y todas sus dependencias.</w:t>
       </w:r>
     </w:p>
     <w:p>
@@ -1486,15 +1558,6 @@
       </w:pPr>
       <w:r>
         <w:rPr>
-          <w:b w:val="1"/>
-          <w:sz w:val="26"/>
-          <w:szCs w:val="26"/>
-          <w:rtl w:val="0"/>
-        </w:rPr>
-        <w:t xml:space="preserve">R11[Mandatory].- A bulletin is a message posted by an administrator. The system must store the following data about them: an instantiation moment (in the past), a title (not blank, shorter than 76 charac-ters), a message (not blank, shorter than 101 characters), a flag to indicate whether it is critical or not, and an optional link with further information.</w:t>
-      </w:r>
-      <w:r>
-        <w:rPr>
           <w:rtl w:val="0"/>
         </w:rPr>
       </w:r>
@@ -1511,8 +1574,12 @@
       </w:pPr>
       <w:r>
         <w:rPr>
-          <w:rtl w:val="0"/>
-        </w:rPr>
+          <w:b w:val="1"/>
+          <w:sz w:val="26"/>
+          <w:szCs w:val="26"/>
+          <w:rtl w:val="0"/>
+        </w:rPr>
+        <w:t xml:space="preserve">Testing requirements</w:t>
       </w:r>
     </w:p>
     <w:p>
@@ -1532,7 +1599,7 @@
           <w:szCs w:val="26"/>
           <w:rtl w:val="0"/>
         </w:rPr>
-        <w:t xml:space="preserve">R12[Mandatory].- An offer is a record in which an administrator advertises something.  The system must store the following data about them: an instantiation moment (in the past), a heading (not blank, shorter than 76 characters), a summary (not blank, shorter than 101 characters), an availability period (at least one day after the offer is instantiated and must last for at least one week), a price (positive, possibly nought), and an optional link with further information.</w:t>
+        <w:t xml:space="preserve">[Mandatory] Produce initial data to cold start your project; it must include an administrator account with credentials “administrator/administrator”.  Produce assorted sample data to test your requirements; it must include two administrator accounts with credentials “administrator1/administrator1” and “administrator2/administrator2”.</w:t>
       </w:r>
     </w:p>
     <w:p>
@@ -1540,32 +1607,60 @@
         <w:spacing w:after="240" w:before="240" w:line="259" w:lineRule="auto"/>
         <w:jc w:val="both"/>
         <w:rPr>
-          <w:b w:val="1"/>
-          <w:sz w:val="26"/>
-          <w:szCs w:val="26"/>
-        </w:rPr>
-      </w:pPr>
-      <w:sdt>
-        <w:sdtPr>
-          <w:tag w:val="goog_rdk_0"/>
-        </w:sdtPr>
-        <w:sdtContent>
-          <w:r>
-            <w:rPr>
-              <w:rFonts w:ascii="Arial Unicode MS" w:cs="Arial Unicode MS" w:eastAsia="Arial Unicode MS" w:hAnsi="Arial Unicode MS"/>
-              <w:b w:val="1"/>
-              <w:sz w:val="26"/>
-              <w:szCs w:val="26"/>
-              <w:rtl w:val="0"/>
-            </w:rPr>
-            <w:t xml:space="preserve">R13[Mandatory].- A note is a message posted by an authenticated principal.  The system must store the following data about them:  an instantiation moment, a title (not blank, shorter than 76 characters), an author (not blank, shorter than 76 characters), a message (not blank, shorter than 101 charac-ters), an optional email address, and an optional link. The author must be computed as fol-lows: “〈username〉 - 〈surname, name〉”, where “〈user-name〉” denotes the username of the principal who has posted the note and “〈surname, name〉” denotes his or her full name.</w:t>
-          </w:r>
-        </w:sdtContent>
-      </w:sdt>
-      <w:r>
-        <w:rPr>
-          <w:rtl w:val="0"/>
-        </w:rPr>
+          <w:sz w:val="26"/>
+          <w:szCs w:val="26"/>
+        </w:rPr>
+      </w:pPr>
+      <w:r>
+        <w:rPr>
+          <w:sz w:val="26"/>
+          <w:szCs w:val="26"/>
+          <w:u w:val="single"/>
+          <w:rtl w:val="0"/>
+        </w:rPr>
+        <w:t xml:space="preserve">Decisiones</w:t>
+      </w:r>
+      <w:r>
+        <w:rPr>
+          <w:sz w:val="26"/>
+          <w:szCs w:val="26"/>
+          <w:rtl w:val="0"/>
+        </w:rPr>
+        <w:t xml:space="preserve">: Encontramos un problema a la hora de visualizar en el navegador el texto de todos los campos posibles de </w:t>
+      </w:r>
+      <w:r>
+        <w:rPr>
+          <w:i w:val="1"/>
+          <w:sz w:val="26"/>
+          <w:szCs w:val="26"/>
+          <w:rtl w:val="0"/>
+        </w:rPr>
+        <w:t xml:space="preserve">lectures</w:t>
+      </w:r>
+      <w:r>
+        <w:rPr>
+          <w:sz w:val="26"/>
+          <w:szCs w:val="26"/>
+          <w:rtl w:val="0"/>
+        </w:rPr>
+        <w:t xml:space="preserve"> y </w:t>
+      </w:r>
+      <w:r>
+        <w:rPr>
+          <w:i w:val="1"/>
+          <w:sz w:val="26"/>
+          <w:szCs w:val="26"/>
+          <w:rtl w:val="0"/>
+        </w:rPr>
+        <w:t xml:space="preserve">courses</w:t>
+      </w:r>
+      <w:r>
+        <w:rPr>
+          <w:sz w:val="26"/>
+          <w:szCs w:val="26"/>
+          <w:rtl w:val="0"/>
+        </w:rPr>
+        <w:t xml:space="preserve"> donde al emplear caracteres de otros idiomas obtenemos lo siguiente en su lugar: “?????”. Se realizó una búsqueda en el foro por si algún alumno tenía en mismo problema que nosotros y efectivamente ya alguien había preguntado y encontrado la solución al mismo problema.</w:t>
       </w:r>
     </w:p>
     <w:p>
@@ -1586,21 +1681,161 @@
     <w:p>
       <w:pPr>
         <w:spacing w:after="240" w:before="240" w:line="259" w:lineRule="auto"/>
-        <w:jc w:val="both"/>
-        <w:rPr>
-          <w:sz w:val="26"/>
-          <w:szCs w:val="26"/>
-        </w:rPr>
-      </w:pPr>
-      <w:r>
-        <w:rPr>
-          <w:b w:val="1"/>
-          <w:sz w:val="26"/>
-          <w:szCs w:val="26"/>
-          <w:rtl w:val="0"/>
-        </w:rPr>
-        <w:t xml:space="preserve">R14[Mandatory].- A banner allows administrators to advertise products, services, or organisations.  The system must store the following data about them: an instantiation/update moment (in the past), a display period (must start at any moment after the instantiation/update moment and must last for at least one week), a link to a picture that must be stored somewhere else, a slogan (not blank, shorter than 76 characters), and a link to a target web document.</w:t>
-      </w:r>
+        <w:rPr>
+          <w:i w:val="1"/>
+          <w:sz w:val="26"/>
+          <w:szCs w:val="26"/>
+        </w:rPr>
+      </w:pPr>
+      <w:r>
+        <w:rPr>
+          <w:sz w:val="26"/>
+          <w:szCs w:val="26"/>
+          <w:rtl w:val="0"/>
+        </w:rPr>
+        <w:t xml:space="preserve">Dicha solución consistió en añadir el parámetro: </w:t>
+      </w:r>
+      <w:r>
+        <w:rPr>
+          <w:b w:val="1"/>
+          <w:sz w:val="26"/>
+          <w:szCs w:val="26"/>
+          <w:rtl w:val="0"/>
+        </w:rPr>
+        <w:t xml:space="preserve">“</w:t>
+      </w:r>
+      <w:r>
+        <w:rPr>
+          <w:b w:val="1"/>
+          <w:i w:val="1"/>
+          <w:sz w:val="26"/>
+          <w:szCs w:val="26"/>
+          <w:rtl w:val="0"/>
+        </w:rPr>
+        <w:t xml:space="preserve">&amp;characterEncoding=UTF-8</w:t>
+      </w:r>
+      <w:r>
+        <w:rPr>
+          <w:b w:val="1"/>
+          <w:sz w:val="26"/>
+          <w:szCs w:val="26"/>
+          <w:rtl w:val="0"/>
+        </w:rPr>
+        <w:t xml:space="preserve">”</w:t>
+      </w:r>
+      <w:r>
+        <w:rPr>
+          <w:i w:val="1"/>
+          <w:sz w:val="26"/>
+          <w:szCs w:val="26"/>
+          <w:rtl w:val="0"/>
+        </w:rPr>
+        <w:t xml:space="preserve"> </w:t>
+      </w:r>
+    </w:p>
+    <w:p>
+      <w:pPr>
+        <w:spacing w:after="240" w:before="240" w:line="259" w:lineRule="auto"/>
+        <w:rPr>
+          <w:b w:val="1"/>
+          <w:i w:val="1"/>
+          <w:sz w:val="26"/>
+          <w:szCs w:val="26"/>
+        </w:rPr>
+      </w:pPr>
+      <w:r>
+        <w:rPr>
+          <w:sz w:val="26"/>
+          <w:szCs w:val="26"/>
+          <w:rtl w:val="0"/>
+        </w:rPr>
+        <w:t xml:space="preserve">en el valor de la variable: </w:t>
+      </w:r>
+      <w:r>
+        <w:rPr>
+          <w:b w:val="1"/>
+          <w:i w:val="1"/>
+          <w:sz w:val="26"/>
+          <w:szCs w:val="26"/>
+          <w:rtl w:val="0"/>
+        </w:rPr>
+        <w:t xml:space="preserve">“spring.datasource.url”</w:t>
+      </w:r>
+    </w:p>
+    <w:p>
+      <w:pPr>
+        <w:spacing w:after="240" w:before="240" w:line="259" w:lineRule="auto"/>
+        <w:rPr>
+          <w:b w:val="1"/>
+          <w:i w:val="1"/>
+          <w:sz w:val="26"/>
+          <w:szCs w:val="26"/>
+        </w:rPr>
+      </w:pPr>
+      <w:r>
+        <w:rPr>
+          <w:sz w:val="26"/>
+          <w:szCs w:val="26"/>
+          <w:rtl w:val="0"/>
+        </w:rPr>
+        <w:t xml:space="preserve">dentro del archivo de la ruta (</w:t>
+      </w:r>
+      <w:r>
+        <w:rPr>
+          <w:i w:val="1"/>
+          <w:sz w:val="26"/>
+          <w:szCs w:val="26"/>
+          <w:rtl w:val="0"/>
+        </w:rPr>
+        <w:t xml:space="preserve">src/main/resources</w:t>
+      </w:r>
+      <w:r>
+        <w:rPr>
+          <w:sz w:val="26"/>
+          <w:szCs w:val="26"/>
+          <w:rtl w:val="0"/>
+        </w:rPr>
+        <w:t xml:space="preserve">): </w:t>
+      </w:r>
+      <w:r>
+        <w:rPr>
+          <w:b w:val="1"/>
+          <w:i w:val="1"/>
+          <w:sz w:val="26"/>
+          <w:szCs w:val="26"/>
+          <w:rtl w:val="0"/>
+        </w:rPr>
+        <w:t xml:space="preserve">profile-development.properties</w:t>
+      </w:r>
+    </w:p>
+    <w:p>
+      <w:pPr>
+        <w:spacing w:after="240" w:before="240" w:line="259" w:lineRule="auto"/>
+        <w:rPr>
+          <w:sz w:val="26"/>
+          <w:szCs w:val="26"/>
+        </w:rPr>
+      </w:pPr>
+      <w:r>
+        <w:rPr>
+          <w:sz w:val="26"/>
+          <w:szCs w:val="26"/>
+          <w:rtl w:val="0"/>
+        </w:rPr>
+        <w:t xml:space="preserve">Para detalles más concretos adjuntamos el siguiente enlace al foro el cual resolvió nuestro problema: </w:t>
+      </w:r>
+      <w:hyperlink r:id="rId9">
+        <w:r>
+          <w:rPr>
+            <w:color w:val="1155cc"/>
+            <w:sz w:val="26"/>
+            <w:szCs w:val="26"/>
+            <w:u w:val="single"/>
+            <w:rtl w:val="0"/>
+          </w:rPr>
+          <w:t xml:space="preserve">https://ev.us.es/webapps/discussionboard/do/message?action=list_messages&amp;course_id=_63009_1&amp;nav=discussion_board&amp;conf_id=_303964_1&amp;forum_id=_206215_1&amp;message_id=_364528_1</w:t>
+        </w:r>
+      </w:hyperlink>
       <w:r>
         <w:rPr>
           <w:rtl w:val="0"/>
@@ -1612,10 +1847,113 @@
         <w:spacing w:after="240" w:before="240" w:line="259" w:lineRule="auto"/>
         <w:jc w:val="both"/>
         <w:rPr>
-          <w:sz w:val="26"/>
-          <w:szCs w:val="26"/>
-        </w:rPr>
-      </w:pPr>
+          <w:b w:val="1"/>
+          <w:sz w:val="26"/>
+          <w:szCs w:val="26"/>
+        </w:rPr>
+      </w:pPr>
+      <w:r>
+        <w:rPr>
+          <w:sz w:val="26"/>
+          <w:szCs w:val="26"/>
+          <w:u w:val="single"/>
+          <w:rtl w:val="0"/>
+        </w:rPr>
+        <w:t xml:space="preserve">Conclusiones:</w:t>
+      </w:r>
+      <w:r>
+        <w:rPr>
+          <w:sz w:val="26"/>
+          <w:szCs w:val="26"/>
+          <w:rtl w:val="0"/>
+        </w:rPr>
+        <w:t xml:space="preserve"> Cuando comenzamos a poblar la base de datos con ejemplos de </w:t>
+      </w:r>
+      <w:r>
+        <w:rPr>
+          <w:i w:val="1"/>
+          <w:sz w:val="26"/>
+          <w:szCs w:val="26"/>
+          <w:rtl w:val="0"/>
+        </w:rPr>
+        <w:t xml:space="preserve">lectures </w:t>
+      </w:r>
+      <w:r>
+        <w:rPr>
+          <w:sz w:val="26"/>
+          <w:szCs w:val="26"/>
+          <w:rtl w:val="0"/>
+        </w:rPr>
+        <w:t xml:space="preserve">y </w:t>
+      </w:r>
+      <w:r>
+        <w:rPr>
+          <w:i w:val="1"/>
+          <w:sz w:val="26"/>
+          <w:szCs w:val="26"/>
+          <w:rtl w:val="0"/>
+        </w:rPr>
+        <w:t xml:space="preserve">courses </w:t>
+      </w:r>
+      <w:r>
+        <w:rPr>
+          <w:sz w:val="26"/>
+          <w:szCs w:val="26"/>
+          <w:rtl w:val="0"/>
+        </w:rPr>
+        <w:t xml:space="preserve">entre otros más nos dimos cuenta que quizá alguien emplease otros caracteres distintos de otros idiomas. Esto nos llevó a pensar que quizá hubiese que cambiar el encoding de </w:t>
+      </w:r>
+      <w:r>
+        <w:rPr>
+          <w:i w:val="1"/>
+          <w:sz w:val="26"/>
+          <w:szCs w:val="26"/>
+          <w:rtl w:val="0"/>
+        </w:rPr>
+        <w:t xml:space="preserve">UTF-8</w:t>
+      </w:r>
+      <w:r>
+        <w:rPr>
+          <w:sz w:val="26"/>
+          <w:szCs w:val="26"/>
+          <w:rtl w:val="0"/>
+        </w:rPr>
+        <w:t xml:space="preserve"> a otro/s para poder visualizar correctamente dichos caracteres en el navegador. Tras intentar probando con otros </w:t>
+      </w:r>
+      <w:r>
+        <w:rPr>
+          <w:i w:val="1"/>
+          <w:sz w:val="26"/>
+          <w:szCs w:val="26"/>
+          <w:rtl w:val="0"/>
+        </w:rPr>
+        <w:t xml:space="preserve">encodings</w:t>
+      </w:r>
+      <w:r>
+        <w:rPr>
+          <w:sz w:val="26"/>
+          <w:szCs w:val="26"/>
+          <w:rtl w:val="0"/>
+        </w:rPr>
+        <w:t xml:space="preserve"> nos dimos cuenta de que ya estaba en el </w:t>
+      </w:r>
+      <w:r>
+        <w:rPr>
+          <w:i w:val="1"/>
+          <w:sz w:val="26"/>
+          <w:szCs w:val="26"/>
+          <w:rtl w:val="0"/>
+        </w:rPr>
+        <w:t xml:space="preserve">encoding</w:t>
+      </w:r>
+      <w:r>
+        <w:rPr>
+          <w:sz w:val="26"/>
+          <w:szCs w:val="26"/>
+          <w:rtl w:val="0"/>
+        </w:rPr>
+        <w:t xml:space="preserve"> correcto, solo faltaba agregarlo a la ruta de la url de la variable anteriormente mencionada para que aceptase otros caracteres.</w:t>
+      </w:r>
       <w:r>
         <w:rPr>
           <w:rtl w:val="0"/>
@@ -1628,78 +1966,10 @@
         <w:jc w:val="both"/>
         <w:rPr>
           <w:b w:val="1"/>
-          <w:sz w:val="27"/>
-          <w:szCs w:val="27"/>
-          <w:u w:val="single"/>
-        </w:rPr>
-      </w:pPr>
-      <w:r>
-        <w:rPr>
-          <w:b w:val="1"/>
-          <w:sz w:val="26"/>
-          <w:szCs w:val="26"/>
-          <w:rtl w:val="0"/>
-        </w:rPr>
-        <w:t xml:space="preserve">R15.- The system must handle administrator dashboards with the following indicators: total number of principals with each role; ratio of peeps with both an email address and a link; ratios of critical and non-critical bulletins; average, minimum, maximum, and standard deviation of the budget in the offers grouped by currency; average, minimum, maximum, and standard deviation of the number of notes posted over the last 10 weeks.</w:t>
-      </w:r>
-      <w:r>
-        <w:rPr>
-          <w:rtl w:val="0"/>
-        </w:rPr>
-      </w:r>
-    </w:p>
-    <w:p>
-      <w:pPr>
-        <w:rPr/>
-      </w:pPr>
-      <w:r>
-        <w:rPr>
-          <w:rtl w:val="0"/>
-        </w:rPr>
-      </w:r>
-    </w:p>
-    <w:p>
-      <w:pPr>
-        <w:rPr/>
-      </w:pPr>
-      <w:r>
-        <w:rPr>
-          <w:b w:val="1"/>
-          <w:sz w:val="26"/>
-          <w:szCs w:val="26"/>
-          <w:rtl w:val="0"/>
-        </w:rPr>
-        <w:t xml:space="preserve">17) Produce an Analysis Report.</w:t>
-      </w:r>
-      <w:r>
-        <w:rPr>
-          <w:rtl w:val="0"/>
-        </w:rPr>
-      </w:r>
-    </w:p>
-    <w:p>
-      <w:pPr>
-        <w:rPr/>
-      </w:pPr>
-      <w:r>
-        <w:rPr>
-          <w:rtl w:val="0"/>
-        </w:rPr>
-      </w:r>
-    </w:p>
-    <w:p>
-      <w:pPr>
-        <w:rPr/>
-      </w:pPr>
-      <w:r>
-        <w:rPr>
-          <w:b w:val="1"/>
-          <w:sz w:val="26"/>
-          <w:szCs w:val="26"/>
-          <w:rtl w:val="0"/>
-        </w:rPr>
-        <w:t xml:space="preserve">18) Produce a Planning Report.</w:t>
-      </w:r>
+          <w:sz w:val="26"/>
+          <w:szCs w:val="26"/>
+        </w:rPr>
+      </w:pPr>
       <w:r>
         <w:rPr>
           <w:rtl w:val="0"/>
@@ -1713,32 +1983,13 @@
         <w:rPr>
           <w:sz w:val="26"/>
           <w:szCs w:val="26"/>
-        </w:rPr>
-      </w:pPr>
-      <w:r>
-        <w:rPr>
-          <w:rtl w:val="0"/>
-        </w:rPr>
-      </w:r>
-    </w:p>
-    <w:p>
-      <w:pPr>
-        <w:rPr/>
-      </w:pPr>
-      <w:r>
-        <w:rPr>
-          <w:b w:val="1"/>
-          <w:sz w:val="26"/>
-          <w:szCs w:val="26"/>
-          <w:rtl w:val="0"/>
-        </w:rPr>
-        <w:t xml:space="preserve">19) Produce a UML domain model</w:t>
-      </w:r>
-      <w:r>
-        <w:rPr>
-          <w:rtl w:val="0"/>
-        </w:rPr>
-        <w:t xml:space="preserve">.</w:t>
+          <w:u w:val="single"/>
+        </w:rPr>
+      </w:pPr>
+      <w:r>
+        <w:rPr>
+          <w:rtl w:val="0"/>
+        </w:rPr>
       </w:r>
     </w:p>
     <w:p>
@@ -1748,75 +1999,13 @@
         <w:rPr>
           <w:sz w:val="26"/>
           <w:szCs w:val="26"/>
-        </w:rPr>
-      </w:pPr>
-      <w:r>
-        <w:rPr>
-          <w:sz w:val="26"/>
-          <w:szCs w:val="26"/>
           <w:u w:val="single"/>
-          <w:rtl w:val="0"/>
-        </w:rPr>
-        <w:t xml:space="preserve">Decisiones</w:t>
-      </w:r>
-      <w:r>
-        <w:rPr>
-          <w:sz w:val="26"/>
-          <w:szCs w:val="26"/>
-          <w:rtl w:val="0"/>
-        </w:rPr>
-        <w:t xml:space="preserve">: Se han eliminado todas las apariencias a nombres y entidades referentes a los ejemplos (employer, consumer, job…) y se han creado las tablas tal y como se especificaba en clase. Hemos corregido algunas direcciones de las relaciones entre entidades y se ha hecho un planteamiento un poco más profundo en base a futuros entregables para no tener que hacer grandes cambios en el UML de un entregable a otro. Esto ha implicado el desarrollo de una clase intermedia </w:t>
-      </w:r>
-      <w:r>
-        <w:rPr>
-          <w:i w:val="1"/>
-          <w:sz w:val="26"/>
-          <w:szCs w:val="26"/>
-          <w:rtl w:val="0"/>
-        </w:rPr>
-        <w:t xml:space="preserve">CourseOfLecture</w:t>
-      </w:r>
-      <w:r>
-        <w:rPr>
-          <w:sz w:val="26"/>
-          <w:szCs w:val="26"/>
-          <w:rtl w:val="0"/>
-        </w:rPr>
-        <w:t xml:space="preserve"> que relaciona un curso con sus posibles </w:t>
-      </w:r>
-      <w:r>
-        <w:rPr>
-          <w:i w:val="1"/>
-          <w:sz w:val="26"/>
-          <w:szCs w:val="26"/>
-          <w:rtl w:val="0"/>
-        </w:rPr>
-        <w:t xml:space="preserve">lectures</w:t>
-      </w:r>
-      <w:r>
-        <w:rPr>
-          <w:sz w:val="26"/>
-          <w:szCs w:val="26"/>
-          <w:rtl w:val="0"/>
-        </w:rPr>
-        <w:t xml:space="preserve">, tal y como se nos indicó en la sesión de </w:t>
-      </w:r>
-      <w:r>
-        <w:rPr>
-          <w:i w:val="1"/>
-          <w:sz w:val="26"/>
-          <w:szCs w:val="26"/>
-          <w:rtl w:val="0"/>
-        </w:rPr>
-        <w:t xml:space="preserve">Follow Up</w:t>
-      </w:r>
-      <w:r>
-        <w:rPr>
-          <w:sz w:val="26"/>
-          <w:szCs w:val="26"/>
-          <w:rtl w:val="0"/>
-        </w:rPr>
-        <w:t xml:space="preserve"> correspondiente</w:t>
+        </w:rPr>
+      </w:pPr>
+      <w:r>
+        <w:rPr>
+          <w:rtl w:val="0"/>
+        </w:rPr>
       </w:r>
     </w:p>
     <w:p>
@@ -1826,167 +2015,6 @@
         <w:rPr>
           <w:sz w:val="26"/>
           <w:szCs w:val="26"/>
-        </w:rPr>
-      </w:pPr>
-      <w:r>
-        <w:rPr>
-          <w:sz w:val="26"/>
-          <w:szCs w:val="26"/>
-          <w:u w:val="single"/>
-          <w:rtl w:val="0"/>
-        </w:rPr>
-        <w:t xml:space="preserve">Conclusiones:</w:t>
-      </w:r>
-      <w:r>
-        <w:rPr>
-          <w:sz w:val="26"/>
-          <w:szCs w:val="26"/>
-          <w:rtl w:val="0"/>
-        </w:rPr>
-        <w:t xml:space="preserve"> Es imprescindible tener claro cómo relacionar las entidades, sobre todo las del Student#1 ya que el resto de funcionalidades dependen en mayor o menor medida de este. En un principio no lo teníamos del todo claro pero se decidió emplear la clase intermedia </w:t>
-      </w:r>
-      <w:r>
-        <w:rPr>
-          <w:i w:val="1"/>
-          <w:sz w:val="26"/>
-          <w:szCs w:val="26"/>
-          <w:rtl w:val="0"/>
-        </w:rPr>
-        <w:t xml:space="preserve">CourseOfLecture</w:t>
-      </w:r>
-      <w:r>
-        <w:rPr>
-          <w:sz w:val="26"/>
-          <w:szCs w:val="26"/>
-          <w:rtl w:val="0"/>
-        </w:rPr>
-        <w:t xml:space="preserve"> para poder relacionar </w:t>
-      </w:r>
-      <w:r>
-        <w:rPr>
-          <w:i w:val="1"/>
-          <w:sz w:val="26"/>
-          <w:szCs w:val="26"/>
-          <w:rtl w:val="0"/>
-        </w:rPr>
-        <w:t xml:space="preserve">course </w:t>
-      </w:r>
-      <w:r>
-        <w:rPr>
-          <w:sz w:val="26"/>
-          <w:szCs w:val="26"/>
-          <w:rtl w:val="0"/>
-        </w:rPr>
-        <w:t xml:space="preserve">y </w:t>
-      </w:r>
-      <w:r>
-        <w:rPr>
-          <w:i w:val="1"/>
-          <w:sz w:val="26"/>
-          <w:szCs w:val="26"/>
-          <w:rtl w:val="0"/>
-        </w:rPr>
-        <w:t xml:space="preserve">lecture</w:t>
-      </w:r>
-      <w:r>
-        <w:rPr>
-          <w:sz w:val="26"/>
-          <w:szCs w:val="26"/>
-          <w:rtl w:val="0"/>
-        </w:rPr>
-        <w:t xml:space="preserve"> y todas sus dependencias.</w:t>
-      </w:r>
-    </w:p>
-    <w:p>
-      <w:pPr>
-        <w:pStyle w:val="Heading2"/>
-        <w:keepNext w:val="0"/>
-        <w:keepLines w:val="0"/>
-        <w:spacing w:after="80" w:line="259" w:lineRule="auto"/>
-        <w:jc w:val="both"/>
-        <w:rPr>
-          <w:sz w:val="27"/>
-          <w:szCs w:val="27"/>
-          <w:u w:val="single"/>
-        </w:rPr>
-      </w:pPr>
-      <w:bookmarkStart w:colFirst="0" w:colLast="0" w:name="_heading=h.tyjcwt" w:id="5"/>
-      <w:bookmarkEnd w:id="5"/>
-      <w:r>
-        <w:rPr>
-          <w:b w:val="1"/>
-          <w:sz w:val="27"/>
-          <w:szCs w:val="27"/>
-          <w:u w:val="single"/>
-          <w:rtl w:val="0"/>
-        </w:rPr>
-        <w:t xml:space="preserve">Testing requirements:</w:t>
-      </w:r>
-      <w:r>
-        <w:rPr>
-          <w:rtl w:val="0"/>
-        </w:rPr>
-      </w:r>
-    </w:p>
-    <w:p>
-      <w:pPr>
-        <w:spacing w:after="240" w:before="240" w:line="259" w:lineRule="auto"/>
-        <w:jc w:val="both"/>
-        <w:rPr>
-          <w:b w:val="1"/>
-          <w:sz w:val="26"/>
-          <w:szCs w:val="26"/>
-        </w:rPr>
-      </w:pPr>
-      <w:r>
-        <w:rPr>
-          <w:b w:val="1"/>
-          <w:sz w:val="26"/>
-          <w:szCs w:val="26"/>
-          <w:rtl w:val="0"/>
-        </w:rPr>
-        <w:t xml:space="preserve">R16[Mandatory].- Produce initial data to cold start your project; it must include an administrator account with credentials “administrator/administrator”.  Produce assorted sample data to test your requirements; it must include two administrator accounts with credentials “administrator1/administrator1” and “administrator2/administrator2”.</w:t>
-      </w:r>
-    </w:p>
-    <w:p>
-      <w:pPr>
-        <w:spacing w:after="240" w:before="240" w:line="259" w:lineRule="auto"/>
-        <w:jc w:val="both"/>
-        <w:rPr>
-          <w:sz w:val="26"/>
-          <w:szCs w:val="26"/>
-          <w:u w:val="single"/>
-        </w:rPr>
-      </w:pPr>
-      <w:r>
-        <w:rPr>
-          <w:rtl w:val="0"/>
-        </w:rPr>
-      </w:r>
-    </w:p>
-    <w:p>
-      <w:pPr>
-        <w:spacing w:after="240" w:before="240" w:line="259" w:lineRule="auto"/>
-        <w:jc w:val="both"/>
-        <w:rPr>
-          <w:sz w:val="26"/>
-          <w:szCs w:val="26"/>
-          <w:u w:val="single"/>
-        </w:rPr>
-      </w:pPr>
-      <w:r>
-        <w:rPr>
-          <w:rtl w:val="0"/>
-        </w:rPr>
-      </w:r>
-    </w:p>
-    <w:p>
-      <w:pPr>
-        <w:spacing w:after="240" w:before="240" w:line="259" w:lineRule="auto"/>
-        <w:jc w:val="both"/>
-        <w:rPr>
-          <w:sz w:val="26"/>
-          <w:szCs w:val="26"/>
           <w:u w:val="single"/>
         </w:rPr>
       </w:pPr>
@@ -2099,8 +2127,8 @@
         <w:pStyle w:val="Heading1"/>
         <w:rPr/>
       </w:pPr>
-      <w:bookmarkStart w:colFirst="0" w:colLast="0" w:name="_heading=h.3dy6vkm" w:id="6"/>
-      <w:bookmarkEnd w:id="6"/>
+      <w:bookmarkStart w:colFirst="0" w:colLast="0" w:name="_heading=h.3dy6vkm" w:id="5"/>
+      <w:bookmarkEnd w:id="5"/>
       <w:r>
         <w:rPr>
           <w:rtl w:val="0"/>
@@ -2181,8 +2209,8 @@
       </w:r>
     </w:p>
     <w:sectPr>
-      <w:headerReference r:id="rId9" w:type="default"/>
-      <w:footerReference r:id="rId10" w:type="default"/>
+      <w:headerReference r:id="rId10" w:type="default"/>
+      <w:footerReference r:id="rId11" w:type="default"/>
       <w:pgSz w:h="16834" w:w="11909" w:orient="portrait"/>
       <w:pgMar w:bottom="1440" w:top="1440" w:left="1440" w:right="1440" w:header="720" w:footer="720"/>
       <w:pgNumType w:start="1"/>
@@ -2491,6 +2519,155 @@
       <w:sz w:val="52"/>
       <w:szCs w:val="52"/>
     </w:rPr>
+  </w:style>
+  <w:style w:type="paragraph" w:styleId="Normal" w:default="1">
+    <w:name w:val="normal"/>
+  </w:style>
+  <w:style w:type="table" w:styleId="TableNormal" w:default="1">
+    <w:name w:val="Table Normal"/>
+  </w:style>
+  <w:style w:type="paragraph" w:styleId="Heading1">
+    <w:name w:val="heading 1"/>
+    <w:basedOn w:val="Normal"/>
+    <w:next w:val="Normal"/>
+    <w:pPr>
+      <w:keepNext w:val="1"/>
+      <w:keepLines w:val="1"/>
+      <w:pageBreakBefore w:val="0"/>
+      <w:spacing w:after="120" w:before="400" w:lineRule="auto"/>
+    </w:pPr>
+    <w:rPr>
+      <w:sz w:val="40"/>
+      <w:szCs w:val="40"/>
+    </w:rPr>
+  </w:style>
+  <w:style w:type="paragraph" w:styleId="Heading2">
+    <w:name w:val="heading 2"/>
+    <w:basedOn w:val="Normal"/>
+    <w:next w:val="Normal"/>
+    <w:pPr>
+      <w:keepNext w:val="1"/>
+      <w:keepLines w:val="1"/>
+      <w:pageBreakBefore w:val="0"/>
+      <w:spacing w:after="120" w:before="360" w:lineRule="auto"/>
+    </w:pPr>
+    <w:rPr>
+      <w:b w:val="0"/>
+      <w:sz w:val="32"/>
+      <w:szCs w:val="32"/>
+    </w:rPr>
+  </w:style>
+  <w:style w:type="paragraph" w:styleId="Heading3">
+    <w:name w:val="heading 3"/>
+    <w:basedOn w:val="Normal"/>
+    <w:next w:val="Normal"/>
+    <w:pPr>
+      <w:keepNext w:val="1"/>
+      <w:keepLines w:val="1"/>
+      <w:pageBreakBefore w:val="0"/>
+      <w:spacing w:after="80" w:before="320" w:lineRule="auto"/>
+    </w:pPr>
+    <w:rPr>
+      <w:b w:val="0"/>
+      <w:color w:val="434343"/>
+      <w:sz w:val="28"/>
+      <w:szCs w:val="28"/>
+    </w:rPr>
+  </w:style>
+  <w:style w:type="paragraph" w:styleId="Heading4">
+    <w:name w:val="heading 4"/>
+    <w:basedOn w:val="Normal"/>
+    <w:next w:val="Normal"/>
+    <w:pPr>
+      <w:keepNext w:val="1"/>
+      <w:keepLines w:val="1"/>
+      <w:pageBreakBefore w:val="0"/>
+      <w:spacing w:after="80" w:before="280" w:lineRule="auto"/>
+    </w:pPr>
+    <w:rPr>
+      <w:color w:val="666666"/>
+      <w:sz w:val="24"/>
+      <w:szCs w:val="24"/>
+    </w:rPr>
+  </w:style>
+  <w:style w:type="paragraph" w:styleId="Heading5">
+    <w:name w:val="heading 5"/>
+    <w:basedOn w:val="Normal"/>
+    <w:next w:val="Normal"/>
+    <w:pPr>
+      <w:keepNext w:val="1"/>
+      <w:keepLines w:val="1"/>
+      <w:pageBreakBefore w:val="0"/>
+      <w:spacing w:after="80" w:before="240" w:lineRule="auto"/>
+    </w:pPr>
+    <w:rPr>
+      <w:color w:val="666666"/>
+      <w:sz w:val="22"/>
+      <w:szCs w:val="22"/>
+    </w:rPr>
+  </w:style>
+  <w:style w:type="paragraph" w:styleId="Heading6">
+    <w:name w:val="heading 6"/>
+    <w:basedOn w:val="Normal"/>
+    <w:next w:val="Normal"/>
+    <w:pPr>
+      <w:keepNext w:val="1"/>
+      <w:keepLines w:val="1"/>
+      <w:pageBreakBefore w:val="0"/>
+      <w:spacing w:after="80" w:before="240" w:lineRule="auto"/>
+    </w:pPr>
+    <w:rPr>
+      <w:i w:val="1"/>
+      <w:color w:val="666666"/>
+      <w:sz w:val="22"/>
+      <w:szCs w:val="22"/>
+    </w:rPr>
+  </w:style>
+  <w:style w:type="paragraph" w:styleId="Title">
+    <w:name w:val="Title"/>
+    <w:basedOn w:val="Normal"/>
+    <w:next w:val="Normal"/>
+    <w:pPr>
+      <w:keepNext w:val="1"/>
+      <w:keepLines w:val="1"/>
+      <w:pageBreakBefore w:val="0"/>
+      <w:spacing w:after="60" w:before="0" w:lineRule="auto"/>
+    </w:pPr>
+    <w:rPr>
+      <w:sz w:val="52"/>
+      <w:szCs w:val="52"/>
+    </w:rPr>
+  </w:style>
+  <w:style w:type="paragraph" w:styleId="Subtitle">
+    <w:name w:val="Subtitle"/>
+    <w:basedOn w:val="Normal"/>
+    <w:next w:val="Normal"/>
+    <w:pPr>
+      <w:keepNext w:val="1"/>
+      <w:keepLines w:val="1"/>
+      <w:pageBreakBefore w:val="0"/>
+      <w:spacing w:after="320" w:before="0" w:lineRule="auto"/>
+    </w:pPr>
+    <w:rPr>
+      <w:rFonts w:ascii="Arial" w:cs="Arial" w:eastAsia="Arial" w:hAnsi="Arial"/>
+      <w:i w:val="0"/>
+      <w:color w:val="666666"/>
+      <w:sz w:val="30"/>
+      <w:szCs w:val="30"/>
+    </w:rPr>
+  </w:style>
+  <w:style w:type="table" w:styleId="Table1">
+    <w:basedOn w:val="TableNormal"/>
+    <w:tblPr>
+      <w:tblStyleRowBandSize w:val="1"/>
+      <w:tblStyleColBandSize w:val="1"/>
+      <w:tblCellMar>
+        <w:top w:w="100.0" w:type="dxa"/>
+        <w:left w:w="100.0" w:type="dxa"/>
+        <w:bottom w:w="100.0" w:type="dxa"/>
+        <w:right w:w="100.0" w:type="dxa"/>
+      </w:tblCellMar>
+    </w:tblPr>
   </w:style>
   <w:style w:type="paragraph" w:styleId="Subtitle">
     <w:name w:val="Subtitle"/>
@@ -2848,7 +3025,7 @@
 
 <file path=customXML/item1.xml><?xml version="1.0" encoding="utf-8"?>
 <go:gDocsCustomXmlDataStorage xmlns:go="http://customooxmlschemas.google.com/" xmlns:r="http://schemas.openxmlformats.org/officeDocument/2006/relationships" uri="GoogleDocsCustomDataVersion2">
-  <go:docsCustomData xmlns:go="http://customooxmlschemas.google.com/" roundtripDataSignature="AMtx7mh6+/hwHgHYyObffiflK0LjKknBAg==">CgMxLjAaJAoBMBIfCh0IB0IZCgVBcmltbxIQQXJpYWwgVW5pY29kZSBNUzIIaC5namRneHMyCWguMzBqMHpsbDIJaC4xZm9iOXRlMgloLjN6bnlzaDcyCWguMmV0OTJwMDIIaC50eWpjd3QyCWguM2R5NnZrbTgAciExcGZ5TGJveS1GWmQ5SWlaTTF1U2FOWDF0NkhiWUt3V08=</go:docsCustomData>
+  <go:docsCustomData xmlns:go="http://customooxmlschemas.google.com/" roundtripDataSignature="AMtx7mhtBDaiXUEBloR7kZnNOzRxNl5AGQ==">CgMxLjAyCGguZ2pkZ3hzMgloLjMwajB6bGwyCWguMWZvYjl0ZTIJaC4zem55c2g3MgloLjJldDkycDAyCWguM2R5NnZrbTgAciExNWpBYXI5S3NWcWFKTkJaMUZLbkdXN2xSb3VBRzNpQmM=</go:docsCustomData>
 </go:gDocsCustomXmlDataStorage>
 </file>
 

</xml_diff>

<commit_message>
Analysis Report D02 Final OK!
</commit_message>
<xml_diff>
--- a/reports/Group/D02/Analysis report - D02.docx
+++ b/reports/Group/D02/Analysis report - D02.docx
@@ -121,7 +121,7 @@
             <wp:extent cx="1112520" cy="1112520"/>
             <wp:effectExtent b="0" l="0" r="0" t="0"/>
             <wp:wrapTopAndBottom distB="0" distT="0"/>
-            <wp:docPr descr="http://recursoshumanos.us.es/images/marca-dos-tintas_300.gif" id="2" name="image1.gif"/>
+            <wp:docPr descr="http://recursoshumanos.us.es/images/marca-dos-tintas_300.gif" id="3" name="image1.gif"/>
             <a:graphic>
               <a:graphicData uri="http://schemas.openxmlformats.org/drawingml/2006/picture">
                 <pic:pic>
@@ -820,7 +820,7 @@
         </w:trPr>
         <w:tc>
           <w:tcPr>
-            <w:shd w:fill="auto" w:val="clear"/>
+            <w:shd w:fill="a4c2f4" w:val="clear"/>
             <w:tcMar>
               <w:top w:w="100.0" w:type="dxa"/>
               <w:left w:w="100.0" w:type="dxa"/>
@@ -852,7 +852,7 @@
         </w:tc>
         <w:tc>
           <w:tcPr>
-            <w:shd w:fill="auto" w:val="clear"/>
+            <w:shd w:fill="a4c2f4" w:val="clear"/>
             <w:tcMar>
               <w:top w:w="100.0" w:type="dxa"/>
               <w:left w:w="100.0" w:type="dxa"/>
@@ -884,7 +884,7 @@
         </w:tc>
         <w:tc>
           <w:tcPr>
-            <w:shd w:fill="auto" w:val="clear"/>
+            <w:shd w:fill="a4c2f4" w:val="clear"/>
             <w:tcMar>
               <w:top w:w="100.0" w:type="dxa"/>
               <w:left w:w="100.0" w:type="dxa"/>
@@ -918,11 +918,12 @@
       <w:tr>
         <w:trPr>
           <w:cantSplit w:val="0"/>
+          <w:trHeight w:val="470.478515625" w:hRule="atLeast"/>
           <w:tblHeader w:val="0"/>
         </w:trPr>
         <w:tc>
           <w:tcPr>
-            <w:shd w:fill="auto" w:val="clear"/>
+            <w:shd w:fill="efefef" w:val="clear"/>
             <w:tcMar>
               <w:top w:w="100.0" w:type="dxa"/>
               <w:left w:w="100.0" w:type="dxa"/>
@@ -947,7 +948,7 @@
         </w:tc>
         <w:tc>
           <w:tcPr>
-            <w:shd w:fill="auto" w:val="clear"/>
+            <w:shd w:fill="efefef" w:val="clear"/>
             <w:tcMar>
               <w:top w:w="100.0" w:type="dxa"/>
               <w:left w:w="100.0" w:type="dxa"/>
@@ -999,11 +1000,12 @@
       <w:tr>
         <w:trPr>
           <w:cantSplit w:val="0"/>
+          <w:trHeight w:val="470.478515625" w:hRule="atLeast"/>
           <w:tblHeader w:val="0"/>
         </w:trPr>
         <w:tc>
           <w:tcPr>
-            <w:shd w:fill="auto" w:val="clear"/>
+            <w:shd w:fill="efefef" w:val="clear"/>
             <w:tcMar>
               <w:top w:w="100.0" w:type="dxa"/>
               <w:left w:w="100.0" w:type="dxa"/>
@@ -1028,7 +1030,7 @@
         </w:tc>
         <w:tc>
           <w:tcPr>
-            <w:shd w:fill="auto" w:val="clear"/>
+            <w:shd w:fill="efefef" w:val="clear"/>
             <w:tcMar>
               <w:top w:w="100.0" w:type="dxa"/>
               <w:left w:w="100.0" w:type="dxa"/>
@@ -1080,11 +1082,12 @@
       <w:tr>
         <w:trPr>
           <w:cantSplit w:val="0"/>
+          <w:trHeight w:val="727.5551455320985" w:hRule="atLeast"/>
           <w:tblHeader w:val="0"/>
         </w:trPr>
         <w:tc>
           <w:tcPr>
-            <w:shd w:fill="auto" w:val="clear"/>
+            <w:shd w:fill="efefef" w:val="clear"/>
             <w:tcMar>
               <w:top w:w="100.0" w:type="dxa"/>
               <w:left w:w="100.0" w:type="dxa"/>
@@ -1109,7 +1112,7 @@
         </w:tc>
         <w:tc>
           <w:tcPr>
-            <w:shd w:fill="auto" w:val="clear"/>
+            <w:shd w:fill="efefef" w:val="clear"/>
             <w:tcMar>
               <w:top w:w="100.0" w:type="dxa"/>
               <w:left w:w="100.0" w:type="dxa"/>
@@ -1356,19 +1359,23 @@
     </w:p>
     <w:p>
       <w:pPr>
-        <w:rPr/>
+        <w:rPr>
+          <w:shd w:fill="efefef" w:val="clear"/>
+        </w:rPr>
       </w:pPr>
       <w:r>
         <w:rPr>
           <w:b w:val="1"/>
           <w:sz w:val="26"/>
           <w:szCs w:val="26"/>
+          <w:shd w:fill="efefef" w:val="clear"/>
           <w:rtl w:val="0"/>
         </w:rPr>
         <w:t xml:space="preserve">19) Produce a UML domain model</w:t>
       </w:r>
       <w:r>
         <w:rPr>
+          <w:shd w:fill="efefef" w:val="clear"/>
           <w:rtl w:val="0"/>
         </w:rPr>
         <w:t xml:space="preserve">.</w:t>
@@ -1590,6 +1597,7 @@
           <w:b w:val="1"/>
           <w:sz w:val="26"/>
           <w:szCs w:val="26"/>
+          <w:shd w:fill="efefef" w:val="clear"/>
         </w:rPr>
       </w:pPr>
       <w:r>
@@ -1597,6 +1605,7 @@
           <w:b w:val="1"/>
           <w:sz w:val="26"/>
           <w:szCs w:val="26"/>
+          <w:shd w:fill="efefef" w:val="clear"/>
           <w:rtl w:val="0"/>
         </w:rPr>
         <w:t xml:space="preserve">[Mandatory] Produce initial data to cold start your project; it must include an administrator account with credentials “administrator/administrator”.  Produce assorted sample data to test your requirements; it must include two administrator accounts with credentials “administrator1/administrator1” and “administrator2/administrator2”.</w:t>
@@ -2637,6 +2646,155 @@
       <w:sz w:val="52"/>
       <w:szCs w:val="52"/>
     </w:rPr>
+  </w:style>
+  <w:style w:type="paragraph" w:styleId="Normal" w:default="1">
+    <w:name w:val="normal"/>
+  </w:style>
+  <w:style w:type="table" w:styleId="TableNormal" w:default="1">
+    <w:name w:val="Table Normal"/>
+  </w:style>
+  <w:style w:type="paragraph" w:styleId="Heading1">
+    <w:name w:val="heading 1"/>
+    <w:basedOn w:val="Normal"/>
+    <w:next w:val="Normal"/>
+    <w:pPr>
+      <w:keepNext w:val="1"/>
+      <w:keepLines w:val="1"/>
+      <w:pageBreakBefore w:val="0"/>
+      <w:spacing w:after="120" w:before="400" w:lineRule="auto"/>
+    </w:pPr>
+    <w:rPr>
+      <w:sz w:val="40"/>
+      <w:szCs w:val="40"/>
+    </w:rPr>
+  </w:style>
+  <w:style w:type="paragraph" w:styleId="Heading2">
+    <w:name w:val="heading 2"/>
+    <w:basedOn w:val="Normal"/>
+    <w:next w:val="Normal"/>
+    <w:pPr>
+      <w:keepNext w:val="1"/>
+      <w:keepLines w:val="1"/>
+      <w:pageBreakBefore w:val="0"/>
+      <w:spacing w:after="120" w:before="360" w:lineRule="auto"/>
+    </w:pPr>
+    <w:rPr>
+      <w:b w:val="0"/>
+      <w:sz w:val="32"/>
+      <w:szCs w:val="32"/>
+    </w:rPr>
+  </w:style>
+  <w:style w:type="paragraph" w:styleId="Heading3">
+    <w:name w:val="heading 3"/>
+    <w:basedOn w:val="Normal"/>
+    <w:next w:val="Normal"/>
+    <w:pPr>
+      <w:keepNext w:val="1"/>
+      <w:keepLines w:val="1"/>
+      <w:pageBreakBefore w:val="0"/>
+      <w:spacing w:after="80" w:before="320" w:lineRule="auto"/>
+    </w:pPr>
+    <w:rPr>
+      <w:b w:val="0"/>
+      <w:color w:val="434343"/>
+      <w:sz w:val="28"/>
+      <w:szCs w:val="28"/>
+    </w:rPr>
+  </w:style>
+  <w:style w:type="paragraph" w:styleId="Heading4">
+    <w:name w:val="heading 4"/>
+    <w:basedOn w:val="Normal"/>
+    <w:next w:val="Normal"/>
+    <w:pPr>
+      <w:keepNext w:val="1"/>
+      <w:keepLines w:val="1"/>
+      <w:pageBreakBefore w:val="0"/>
+      <w:spacing w:after="80" w:before="280" w:lineRule="auto"/>
+    </w:pPr>
+    <w:rPr>
+      <w:color w:val="666666"/>
+      <w:sz w:val="24"/>
+      <w:szCs w:val="24"/>
+    </w:rPr>
+  </w:style>
+  <w:style w:type="paragraph" w:styleId="Heading5">
+    <w:name w:val="heading 5"/>
+    <w:basedOn w:val="Normal"/>
+    <w:next w:val="Normal"/>
+    <w:pPr>
+      <w:keepNext w:val="1"/>
+      <w:keepLines w:val="1"/>
+      <w:pageBreakBefore w:val="0"/>
+      <w:spacing w:after="80" w:before="240" w:lineRule="auto"/>
+    </w:pPr>
+    <w:rPr>
+      <w:color w:val="666666"/>
+      <w:sz w:val="22"/>
+      <w:szCs w:val="22"/>
+    </w:rPr>
+  </w:style>
+  <w:style w:type="paragraph" w:styleId="Heading6">
+    <w:name w:val="heading 6"/>
+    <w:basedOn w:val="Normal"/>
+    <w:next w:val="Normal"/>
+    <w:pPr>
+      <w:keepNext w:val="1"/>
+      <w:keepLines w:val="1"/>
+      <w:pageBreakBefore w:val="0"/>
+      <w:spacing w:after="80" w:before="240" w:lineRule="auto"/>
+    </w:pPr>
+    <w:rPr>
+      <w:i w:val="1"/>
+      <w:color w:val="666666"/>
+      <w:sz w:val="22"/>
+      <w:szCs w:val="22"/>
+    </w:rPr>
+  </w:style>
+  <w:style w:type="paragraph" w:styleId="Title">
+    <w:name w:val="Title"/>
+    <w:basedOn w:val="Normal"/>
+    <w:next w:val="Normal"/>
+    <w:pPr>
+      <w:keepNext w:val="1"/>
+      <w:keepLines w:val="1"/>
+      <w:pageBreakBefore w:val="0"/>
+      <w:spacing w:after="60" w:before="0" w:lineRule="auto"/>
+    </w:pPr>
+    <w:rPr>
+      <w:sz w:val="52"/>
+      <w:szCs w:val="52"/>
+    </w:rPr>
+  </w:style>
+  <w:style w:type="paragraph" w:styleId="Subtitle">
+    <w:name w:val="Subtitle"/>
+    <w:basedOn w:val="Normal"/>
+    <w:next w:val="Normal"/>
+    <w:pPr>
+      <w:keepNext w:val="1"/>
+      <w:keepLines w:val="1"/>
+      <w:pageBreakBefore w:val="0"/>
+      <w:spacing w:after="320" w:before="0" w:lineRule="auto"/>
+    </w:pPr>
+    <w:rPr>
+      <w:rFonts w:ascii="Arial" w:cs="Arial" w:eastAsia="Arial" w:hAnsi="Arial"/>
+      <w:i w:val="0"/>
+      <w:color w:val="666666"/>
+      <w:sz w:val="30"/>
+      <w:szCs w:val="30"/>
+    </w:rPr>
+  </w:style>
+  <w:style w:type="table" w:styleId="Table1">
+    <w:basedOn w:val="TableNormal"/>
+    <w:tblPr>
+      <w:tblStyleRowBandSize w:val="1"/>
+      <w:tblStyleColBandSize w:val="1"/>
+      <w:tblCellMar>
+        <w:top w:w="100.0" w:type="dxa"/>
+        <w:left w:w="100.0" w:type="dxa"/>
+        <w:bottom w:w="100.0" w:type="dxa"/>
+        <w:right w:w="100.0" w:type="dxa"/>
+      </w:tblCellMar>
+    </w:tblPr>
   </w:style>
   <w:style w:type="paragraph" w:styleId="Subtitle">
     <w:name w:val="Subtitle"/>
@@ -3025,7 +3183,7 @@
 
 <file path=customXML/item1.xml><?xml version="1.0" encoding="utf-8"?>
 <go:gDocsCustomXmlDataStorage xmlns:go="http://customooxmlschemas.google.com/" xmlns:r="http://schemas.openxmlformats.org/officeDocument/2006/relationships" uri="GoogleDocsCustomDataVersion2">
-  <go:docsCustomData xmlns:go="http://customooxmlschemas.google.com/" roundtripDataSignature="AMtx7mhtBDaiXUEBloR7kZnNOzRxNl5AGQ==">CgMxLjAyCGguZ2pkZ3hzMgloLjMwajB6bGwyCWguMWZvYjl0ZTIJaC4zem55c2g3MgloLjJldDkycDAyCWguM2R5NnZrbTgAciExNWpBYXI5S3NWcWFKTkJaMUZLbkdXN2xSb3VBRzNpQmM=</go:docsCustomData>
+  <go:docsCustomData xmlns:go="http://customooxmlschemas.google.com/" roundtripDataSignature="AMtx7mh6ULc2D4BBPtouFxHAfpCRZXXTgg==">CgMxLjAyCGguZ2pkZ3hzMgloLjMwajB6bGwyCWguMWZvYjl0ZTIJaC4zem55c2g3MgloLjJldDkycDAyCWguM2R5NnZrbTgAciExd2NNUTJEcEFLdWhqcy1zTS1MbVhGVHREY195ZDN4aEo=</go:docsCustomData>
 </go:gDocsCustomXmlDataStorage>
 </file>
 

</xml_diff>